<commit_message>
fix for online printing
</commit_message>
<xml_diff>
--- a/backend/public/files/report.docx
+++ b/backend/public/files/report.docx
@@ -24,7 +24,7 @@
           <w:szCs w:val="24"/>
         </w:rPr>
         <w:t xml:space="preserve">-DATE: </w:t>
-        <w:t xml:space="preserve">22/09/2020</w:t>
+        <w:t xml:space="preserve">09/09/2020</w:t>
         <w:tab/>
         <w:t xml:space="preserve">N</w:t>
       </w:r>
@@ -89,7 +89,7 @@
           <w:sz w:val="24"/>
           <w:szCs w:val="24"/>
         </w:rPr>
-        <w:t xml:space="preserve">សៀវ ម៉ី</w:t>
+        <w:t xml:space="preserve">ផាន់ វីរ៉ាធី</w:t>
       </w:r>
       <w:r>
         <w:rPr>
@@ -132,7 +132,7 @@
           <w:sz w:val="24"/>
           <w:szCs w:val="24"/>
         </w:rPr>
-        <w:t xml:space="preserve">23ឆ្នាំ</w:t>
+        <w:t xml:space="preserve">26 ឆ្នាំ</w:t>
       </w:r>
     </w:p>
     <w:p>
@@ -166,7 +166,7 @@
           <w:szCs w:val="24"/>
         </w:rPr>
         <w:t xml:space="preserve">NAME: </w:t>
-        <w:t xml:space="preserve">Xiao Mei</w:t>
+        <w:t xml:space="preserve">Phann Viraty</w:t>
       </w:r>
     </w:p>
     <w:p>
@@ -206,7 +206,7 @@
           <w:sz w:val="24"/>
           <w:szCs w:val="24"/>
         </w:rPr>
-        <w:t xml:space="preserve">a, a, a, a</w:t>
+        <w:t xml:space="preserve">បាត់ដំបង, បវេល, បវេល, ស្ពានកណ្ដោល</w:t>
       </w:r>
     </w:p>
     <w:p>
@@ -239,7 +239,7 @@
           <w:szCs w:val="24"/>
         </w:rPr>
         <w:t xml:space="preserve">Tel: </w:t>
-        <w:t xml:space="preserve">035625365</w:t>
+        <w:t xml:space="preserve">0969392312</w:t>
       </w:r>
     </w:p>
     <w:p>
@@ -272,7 +272,7 @@
           <w:szCs w:val="24"/>
         </w:rPr>
         <w:t xml:space="preserve">Diagnosis: </w:t>
-        <w:t xml:space="preserve">Diagnosis last</w:t>
+        <w:t xml:space="preserve">សុភាពគួរឲ្យស្រលាញ់</w:t>
       </w:r>
     </w:p>
     <w:tbl>
@@ -335,7 +335,7 @@
                       <wp:positionV relativeFrom="paragraph">
                         <wp:posOffset>157480</wp:posOffset>
                       </wp:positionV>
-                      <wp:extent cx="1316990" cy="897255"/>
+                      <wp:extent cx="1317625" cy="897890"/>
                       <wp:effectExtent l="0" t="0" r="0" b="0"/>
                       <wp:wrapNone/>
                       <wp:docPr id="1" name="Text Box 8"/>
@@ -346,7 +346,7 @@
                             <wps:spPr>
                               <a:xfrm>
                                 <a:off x="0" y="0"/>
-                                <a:ext cx="1316520" cy="896760"/>
+                                <a:ext cx="1316880" cy="897120"/>
                               </a:xfrm>
                               <a:prstGeom prst="rect">
                                 <a:avLst/>
@@ -389,7 +389,7 @@
                                       <w:color w:val="000000"/>
                                     </w:rPr>
                                     <w:t xml:space="preserve">: </w:t>
-                                    <w:t xml:space="preserve">To</w:t>
+                                    <w:t xml:space="preserve">60</w:t>
                                   </w:r>
                                 </w:p>
                                 <w:p>
@@ -405,7 +405,7 @@
                                       <w:color w:val="000000"/>
                                     </w:rPr>
                                     <w:t xml:space="preserve">-Poules: </w:t>
-                                    <w:t xml:space="preserve">poules</w:t>
+                                    <w:t xml:space="preserve">80</w:t>
                                   </w:r>
                                 </w:p>
                               </w:txbxContent>
@@ -421,7 +421,7 @@
                 </mc:Choice>
                 <mc:Fallback>
                   <w:pict>
-                    <v:rect id="shape_0" ID="Text Box 8" stroked="f" style="position:absolute;margin-left:84.6pt;margin-top:12.4pt;width:103.6pt;height:70.55pt" wp14:anchorId="513D6A7F">
+                    <v:rect id="shape_0" ID="Text Box 8" stroked="f" style="position:absolute;margin-left:84.6pt;margin-top:12.4pt;width:103.65pt;height:70.6pt" wp14:anchorId="513D6A7F">
                       <w10:wrap type="square"/>
                       <v:fill o:detectmouseclick="t" on="false"/>
                       <v:stroke color="#3465a4" weight="6480" joinstyle="round" endcap="flat"/>
@@ -452,7 +452,7 @@
                                 <w:color w:val="000000"/>
                               </w:rPr>
                               <w:t xml:space="preserve">: </w:t>
-                              <w:t xml:space="preserve">To</w:t>
+                              <w:t xml:space="preserve">60</w:t>
                             </w:r>
                           </w:p>
                           <w:p>
@@ -468,7 +468,7 @@
                                 <w:color w:val="000000"/>
                               </w:rPr>
                               <w:t xml:space="preserve">-Poules: </w:t>
-                              <w:t xml:space="preserve">poules</w:t>
+                              <w:t xml:space="preserve">80</w:t>
                             </w:r>
                           </w:p>
                         </w:txbxContent>
@@ -488,7 +488,7 @@
                       <wp:positionV relativeFrom="paragraph">
                         <wp:posOffset>151130</wp:posOffset>
                       </wp:positionV>
-                      <wp:extent cx="1049020" cy="878205"/>
+                      <wp:extent cx="1049655" cy="878840"/>
                       <wp:effectExtent l="0" t="0" r="0" b="0"/>
                       <wp:wrapNone/>
                       <wp:docPr id="3" name="Text Box 7"/>
@@ -499,7 +499,7 @@
                             <wps:spPr>
                               <a:xfrm>
                                 <a:off x="0" y="0"/>
-                                <a:ext cx="1048320" cy="877680"/>
+                                <a:ext cx="1049040" cy="878040"/>
                               </a:xfrm>
                               <a:prstGeom prst="rect">
                                 <a:avLst/>
@@ -529,7 +529,7 @@
                                       <w:color w:val="000000"/>
                                     </w:rPr>
                                     <w:t xml:space="preserve">-TA: </w:t>
-                                    <w:t xml:space="preserve">Ta</w:t>
+                                    <w:t xml:space="preserve">50</w:t>
                                   </w:r>
                                 </w:p>
                                 <w:p>
@@ -545,7 +545,7 @@
                                       <w:color w:val="000000"/>
                                     </w:rPr>
                                     <w:t xml:space="preserve">-Spo2: </w:t>
-                                    <w:t xml:space="preserve">spo</w:t>
+                                    <w:t xml:space="preserve">70</w:t>
                                   </w:r>
                                 </w:p>
                               </w:txbxContent>
@@ -561,7 +561,7 @@
                 </mc:Choice>
                 <mc:Fallback>
                   <w:pict>
-                    <v:rect id="shape_0" ID="Text Box 7" stroked="f" style="position:absolute;margin-left:-0.9pt;margin-top:11.9pt;width:82.5pt;height:69.05pt">
+                    <v:rect id="shape_0" ID="Text Box 7" stroked="f" style="position:absolute;margin-left:-0.9pt;margin-top:11.9pt;width:82.55pt;height:69.1pt">
                       <w10:wrap type="square"/>
                       <v:fill o:detectmouseclick="t" on="false"/>
                       <v:stroke color="#3465a4" weight="6480" joinstyle="round" endcap="flat"/>
@@ -579,7 +579,7 @@
                                 <w:color w:val="000000"/>
                               </w:rPr>
                               <w:t xml:space="preserve">-TA: </w:t>
-                              <w:t xml:space="preserve">Ta</w:t>
+                              <w:t xml:space="preserve">50</w:t>
                             </w:r>
                           </w:p>
                           <w:p>
@@ -595,7 +595,7 @@
                                 <w:color w:val="000000"/>
                               </w:rPr>
                               <w:t xml:space="preserve">-Spo2: </w:t>
-                              <w:t xml:space="preserve">spo</w:t>
+                              <w:t xml:space="preserve">70</w:t>
                             </w:r>
                           </w:p>
                         </w:txbxContent>
@@ -635,7 +635,7 @@
                       <wp:positionV relativeFrom="paragraph">
                         <wp:posOffset>793750</wp:posOffset>
                       </wp:positionV>
-                      <wp:extent cx="2275840" cy="1634490"/>
+                      <wp:extent cx="2276475" cy="1635125"/>
                       <wp:effectExtent l="0" t="0" r="0" b="6350"/>
                       <wp:wrapNone/>
                       <wp:docPr id="5" name="Text Box 13"/>
@@ -646,7 +646,7 @@
                             <wps:spPr>
                               <a:xfrm>
                                 <a:off x="0" y="0"/>
-                                <a:ext cx="2275200" cy="1633680"/>
+                                <a:ext cx="2275920" cy="1634400"/>
                               </a:xfrm>
                               <a:prstGeom prst="rect">
                                 <a:avLst/>
@@ -698,15 +698,19 @@
                                     <w:pStyle w:val="FrameContents"/>
                                     <w:spacing w:before="0" w:after="160"/>
                                     <w:rPr>
-                                      <w:rFonts w:ascii="Times New Roman" w:hAnsi="Times New Roman" w:cs="DaunPenh"/>
+                                      <w:rFonts w:ascii="Times New Roman" w:hAnsi="Times New Roman"/>
+                                      <w:sz w:val="24"/>
+                                      <w:szCs w:val="24"/>
                                     </w:rPr>
                                   </w:pPr>
                                   <w:r>
                                     <w:rPr>
                                       <w:rFonts w:cs="DaunPenh" w:ascii="Times New Roman" w:hAnsi="Times New Roman"/>
                                       <w:color w:val="000000"/>
+                                      <w:sz w:val="24"/>
+                                      <w:szCs w:val="24"/>
                                     </w:rPr>
-                                    <w:t xml:space="preserve">note </w:t>
+                                    <w:t xml:space="preserve">ព្យាបាលស្រីគួរឲ្យស្រលាញ់</w:t>
                                   </w:r>
                                 </w:p>
                               </w:txbxContent>
@@ -722,7 +726,7 @@
                 </mc:Choice>
                 <mc:Fallback>
                   <w:pict>
-                    <v:rect id="shape_0" ID="Text Box 13" fillcolor="white" stroked="f" style="position:absolute;margin-left:3.6pt;margin-top:62.5pt;width:179.1pt;height:128.6pt">
+                    <v:rect id="shape_0" ID="Text Box 13" fillcolor="white" stroked="f" style="position:absolute;margin-left:3.6pt;margin-top:62.5pt;width:179.15pt;height:128.65pt">
                       <w10:wrap type="square"/>
                       <v:fill o:detectmouseclick="t" type="solid" color2="black"/>
                       <v:stroke color="#3465a4" weight="6480" joinstyle="round" endcap="flat"/>
@@ -760,15 +764,19 @@
                               <w:pStyle w:val="FrameContents"/>
                               <w:spacing w:before="0" w:after="160"/>
                               <w:rPr>
-                                <w:rFonts w:ascii="Times New Roman" w:hAnsi="Times New Roman" w:cs="DaunPenh"/>
+                                <w:rFonts w:ascii="Times New Roman" w:hAnsi="Times New Roman"/>
+                                <w:sz w:val="24"/>
+                                <w:szCs w:val="24"/>
                               </w:rPr>
                             </w:pPr>
                             <w:r>
                               <w:rPr>
                                 <w:rFonts w:cs="DaunPenh" w:ascii="Times New Roman" w:hAnsi="Times New Roman"/>
                                 <w:color w:val="000000"/>
+                                <w:sz w:val="24"/>
+                                <w:szCs w:val="24"/>
                               </w:rPr>
-                              <w:t xml:space="preserve">note </w:t>
+                              <w:t xml:space="preserve">ព្យាបាលស្រីគួរឲ្យស្រលាញ់</w:t>
                             </w:r>
                           </w:p>
                         </w:txbxContent>
@@ -818,7 +826,7 @@
                       <wp:positionV relativeFrom="paragraph">
                         <wp:posOffset>49530</wp:posOffset>
                       </wp:positionV>
-                      <wp:extent cx="2186940" cy="2535555"/>
+                      <wp:extent cx="2187575" cy="2536190"/>
                       <wp:effectExtent l="0" t="0" r="6350" b="0"/>
                       <wp:wrapNone/>
                       <wp:docPr id="7" name="Text Box 14"/>
@@ -829,7 +837,7 @@
                             <wps:spPr>
                               <a:xfrm>
                                 <a:off x="0" y="0"/>
-                                <a:ext cx="2186280" cy="2534760"/>
+                                <a:ext cx="2187000" cy="2535480"/>
                               </a:xfrm>
                               <a:prstGeom prst="rect">
                                 <a:avLst/>
@@ -914,7 +922,7 @@
                 </mc:Choice>
                 <mc:Fallback>
                   <w:pict>
-                    <v:rect id="shape_0" ID="Text Box 14" fillcolor="white" stroked="f" style="position:absolute;margin-left:-0.4pt;margin-top:3.9pt;width:172.1pt;height:199.55pt">
+                    <v:rect id="shape_0" ID="Text Box 14" fillcolor="white" stroked="f" style="position:absolute;margin-left:-0.4pt;margin-top:3.9pt;width:172.15pt;height:199.6pt">
                       <w10:wrap type="square"/>
                       <v:fill o:detectmouseclick="t" type="solid" color2="black"/>
                       <v:stroke color="#3465a4" weight="6480" joinstyle="round" endcap="flat"/>

</xml_diff>